<commit_message>
mensie upravy pre zaver
</commit_message>
<xml_diff>
--- a/Dokumnetacia/tim_projekt_final.docx
+++ b/Dokumnetacia/tim_projekt_final.docx
@@ -6367,27 +6367,14 @@
                             <w:r>
                               <w:t xml:space="preserve">Obrázok </w:t>
                             </w:r>
-                            <w:r>
-                              <w:fldChar w:fldCharType="begin"/>
-                            </w:r>
-                            <w:r>
-                              <w:instrText xml:space="preserve"> SEQ Obrázok \* ARABIC </w:instrText>
-                            </w:r>
-                            <w:r>
-                              <w:fldChar w:fldCharType="separate"/>
-                            </w:r>
-                            <w:r>
-                              <w:rPr>
-                                <w:noProof/>
-                              </w:rPr>
-                              <w:t>1</w:t>
-                            </w:r>
-                            <w:r>
-                              <w:rPr>
-                                <w:noProof/>
-                              </w:rPr>
-                              <w:fldChar w:fldCharType="end"/>
-                            </w:r>
+                            <w:fldSimple w:instr=" SEQ Obrázok \* ARABIC ">
+                              <w:r>
+                                <w:rPr>
+                                  <w:noProof/>
+                                </w:rPr>
+                                <w:t>1</w:t>
+                              </w:r>
+                            </w:fldSimple>
                             <w:r>
                               <w:t xml:space="preserve"> Ukážka</w:t>
                             </w:r>
@@ -6453,27 +6440,14 @@
                       <w:r>
                         <w:t xml:space="preserve">Obrázok </w:t>
                       </w:r>
-                      <w:r>
-                        <w:fldChar w:fldCharType="begin"/>
-                      </w:r>
-                      <w:r>
-                        <w:instrText xml:space="preserve"> SEQ Obrázok \* ARABIC </w:instrText>
-                      </w:r>
-                      <w:r>
-                        <w:fldChar w:fldCharType="separate"/>
-                      </w:r>
-                      <w:r>
-                        <w:rPr>
-                          <w:noProof/>
-                        </w:rPr>
-                        <w:t>1</w:t>
-                      </w:r>
-                      <w:r>
-                        <w:rPr>
-                          <w:noProof/>
-                        </w:rPr>
-                        <w:fldChar w:fldCharType="end"/>
-                      </w:r>
+                      <w:fldSimple w:instr=" SEQ Obrázok \* ARABIC ">
+                        <w:r>
+                          <w:rPr>
+                            <w:noProof/>
+                          </w:rPr>
+                          <w:t>1</w:t>
+                        </w:r>
+                      </w:fldSimple>
                       <w:r>
                         <w:t xml:space="preserve"> Ukážka</w:t>
                       </w:r>
@@ -8075,27 +8049,14 @@
                             <w:r>
                               <w:t xml:space="preserve">Obrázok </w:t>
                             </w:r>
-                            <w:r>
-                              <w:fldChar w:fldCharType="begin"/>
-                            </w:r>
-                            <w:r>
-                              <w:instrText xml:space="preserve"> SEQ Obrázok \* ARABIC </w:instrText>
-                            </w:r>
-                            <w:r>
-                              <w:fldChar w:fldCharType="separate"/>
-                            </w:r>
-                            <w:r>
-                              <w:rPr>
-                                <w:noProof/>
-                              </w:rPr>
-                              <w:t>2</w:t>
-                            </w:r>
-                            <w:r>
-                              <w:rPr>
-                                <w:noProof/>
-                              </w:rPr>
-                              <w:fldChar w:fldCharType="end"/>
-                            </w:r>
+                            <w:fldSimple w:instr=" SEQ Obrázok \* ARABIC ">
+                              <w:r>
+                                <w:rPr>
+                                  <w:noProof/>
+                                </w:rPr>
+                                <w:t>2</w:t>
+                              </w:r>
+                            </w:fldSimple>
                             <w:r>
                               <w:t xml:space="preserve"> </w:t>
                             </w:r>
@@ -8197,27 +8158,14 @@
                       <w:r>
                         <w:t xml:space="preserve">Obrázok </w:t>
                       </w:r>
-                      <w:r>
-                        <w:fldChar w:fldCharType="begin"/>
-                      </w:r>
-                      <w:r>
-                        <w:instrText xml:space="preserve"> SEQ Obrázok \* ARABIC </w:instrText>
-                      </w:r>
-                      <w:r>
-                        <w:fldChar w:fldCharType="separate"/>
-                      </w:r>
-                      <w:r>
-                        <w:rPr>
-                          <w:noProof/>
-                        </w:rPr>
-                        <w:t>2</w:t>
-                      </w:r>
-                      <w:r>
-                        <w:rPr>
-                          <w:noProof/>
-                        </w:rPr>
-                        <w:fldChar w:fldCharType="end"/>
-                      </w:r>
+                      <w:fldSimple w:instr=" SEQ Obrázok \* ARABIC ">
+                        <w:r>
+                          <w:rPr>
+                            <w:noProof/>
+                          </w:rPr>
+                          <w:t>2</w:t>
+                        </w:r>
+                      </w:fldSimple>
                       <w:r>
                         <w:t xml:space="preserve"> </w:t>
                       </w:r>
@@ -8540,27 +8488,14 @@
                             <w:r>
                               <w:t xml:space="preserve">Obrázok </w:t>
                             </w:r>
-                            <w:r>
-                              <w:fldChar w:fldCharType="begin"/>
-                            </w:r>
-                            <w:r>
-                              <w:instrText xml:space="preserve"> SEQ Obrázok \* ARABIC </w:instrText>
-                            </w:r>
-                            <w:r>
-                              <w:fldChar w:fldCharType="separate"/>
-                            </w:r>
-                            <w:r>
-                              <w:rPr>
-                                <w:noProof/>
-                              </w:rPr>
-                              <w:t>3</w:t>
-                            </w:r>
-                            <w:r>
-                              <w:rPr>
-                                <w:noProof/>
-                              </w:rPr>
-                              <w:fldChar w:fldCharType="end"/>
-                            </w:r>
+                            <w:fldSimple w:instr=" SEQ Obrázok \* ARABIC ">
+                              <w:r>
+                                <w:rPr>
+                                  <w:noProof/>
+                                </w:rPr>
+                                <w:t>3</w:t>
+                              </w:r>
+                            </w:fldSimple>
                             <w:r>
                               <w:t xml:space="preserve"> Životný cyklus projektu</w:t>
                             </w:r>
@@ -8641,27 +8576,14 @@
                       <w:r>
                         <w:t xml:space="preserve">Obrázok </w:t>
                       </w:r>
-                      <w:r>
-                        <w:fldChar w:fldCharType="begin"/>
-                      </w:r>
-                      <w:r>
-                        <w:instrText xml:space="preserve"> SEQ Obrázok \* ARABIC </w:instrText>
-                      </w:r>
-                      <w:r>
-                        <w:fldChar w:fldCharType="separate"/>
-                      </w:r>
-                      <w:r>
-                        <w:rPr>
-                          <w:noProof/>
-                        </w:rPr>
-                        <w:t>3</w:t>
-                      </w:r>
-                      <w:r>
-                        <w:rPr>
-                          <w:noProof/>
-                        </w:rPr>
-                        <w:fldChar w:fldCharType="end"/>
-                      </w:r>
+                      <w:fldSimple w:instr=" SEQ Obrázok \* ARABIC ">
+                        <w:r>
+                          <w:rPr>
+                            <w:noProof/>
+                          </w:rPr>
+                          <w:t>3</w:t>
+                        </w:r>
+                      </w:fldSimple>
                       <w:r>
                         <w:t xml:space="preserve"> Životný cyklus projektu</w:t>
                       </w:r>
@@ -9826,27 +9748,14 @@
                             <w:r>
                               <w:t xml:space="preserve">Obrázok </w:t>
                             </w:r>
-                            <w:r>
-                              <w:fldChar w:fldCharType="begin"/>
-                            </w:r>
-                            <w:r>
-                              <w:instrText xml:space="preserve"> SEQ Obrázok \* ARABIC </w:instrText>
-                            </w:r>
-                            <w:r>
-                              <w:fldChar w:fldCharType="separate"/>
-                            </w:r>
-                            <w:r>
-                              <w:rPr>
-                                <w:noProof/>
-                              </w:rPr>
-                              <w:t>4</w:t>
-                            </w:r>
-                            <w:r>
-                              <w:rPr>
-                                <w:noProof/>
-                              </w:rPr>
-                              <w:fldChar w:fldCharType="end"/>
-                            </w:r>
+                            <w:fldSimple w:instr=" SEQ Obrázok \* ARABIC ">
+                              <w:r>
+                                <w:rPr>
+                                  <w:noProof/>
+                                </w:rPr>
+                                <w:t>4</w:t>
+                              </w:r>
+                            </w:fldSimple>
                             <w:r>
                               <w:t xml:space="preserve"> Vytvorenie modelov ARIMAX a</w:t>
                             </w:r>
@@ -9928,27 +9837,14 @@
                       <w:r>
                         <w:t xml:space="preserve">Obrázok </w:t>
                       </w:r>
-                      <w:r>
-                        <w:fldChar w:fldCharType="begin"/>
-                      </w:r>
-                      <w:r>
-                        <w:instrText xml:space="preserve"> SEQ Obrázok \* ARABIC </w:instrText>
-                      </w:r>
-                      <w:r>
-                        <w:fldChar w:fldCharType="separate"/>
-                      </w:r>
-                      <w:r>
-                        <w:rPr>
-                          <w:noProof/>
-                        </w:rPr>
-                        <w:t>4</w:t>
-                      </w:r>
-                      <w:r>
-                        <w:rPr>
-                          <w:noProof/>
-                        </w:rPr>
-                        <w:fldChar w:fldCharType="end"/>
-                      </w:r>
+                      <w:fldSimple w:instr=" SEQ Obrázok \* ARABIC ">
+                        <w:r>
+                          <w:rPr>
+                            <w:noProof/>
+                          </w:rPr>
+                          <w:t>4</w:t>
+                        </w:r>
+                      </w:fldSimple>
                       <w:r>
                         <w:t xml:space="preserve"> Vytvorenie modelov ARIMAX a</w:t>
                       </w:r>
@@ -10273,27 +10169,14 @@
                             <w:r>
                               <w:t xml:space="preserve">Obrázok </w:t>
                             </w:r>
-                            <w:r>
-                              <w:fldChar w:fldCharType="begin"/>
-                            </w:r>
-                            <w:r>
-                              <w:instrText xml:space="preserve"> SEQ Obrázok \* ARABIC </w:instrText>
-                            </w:r>
-                            <w:r>
-                              <w:fldChar w:fldCharType="separate"/>
-                            </w:r>
-                            <w:r>
-                              <w:rPr>
-                                <w:noProof/>
-                              </w:rPr>
-                              <w:t>5</w:t>
-                            </w:r>
-                            <w:r>
-                              <w:rPr>
-                                <w:noProof/>
-                              </w:rPr>
-                              <w:fldChar w:fldCharType="end"/>
-                            </w:r>
+                            <w:fldSimple w:instr=" SEQ Obrázok \* ARABIC ">
+                              <w:r>
+                                <w:rPr>
+                                  <w:noProof/>
+                                </w:rPr>
+                                <w:t>5</w:t>
+                              </w:r>
+                            </w:fldSimple>
                             <w:r>
                               <w:rPr>
                                 <w:noProof/>
@@ -10405,27 +10288,14 @@
                       <w:r>
                         <w:t xml:space="preserve">Obrázok </w:t>
                       </w:r>
-                      <w:r>
-                        <w:fldChar w:fldCharType="begin"/>
-                      </w:r>
-                      <w:r>
-                        <w:instrText xml:space="preserve"> SEQ Obrázok \* ARABIC </w:instrText>
-                      </w:r>
-                      <w:r>
-                        <w:fldChar w:fldCharType="separate"/>
-                      </w:r>
-                      <w:r>
-                        <w:rPr>
-                          <w:noProof/>
-                        </w:rPr>
-                        <w:t>5</w:t>
-                      </w:r>
-                      <w:r>
-                        <w:rPr>
-                          <w:noProof/>
-                        </w:rPr>
-                        <w:fldChar w:fldCharType="end"/>
-                      </w:r>
+                      <w:fldSimple w:instr=" SEQ Obrázok \* ARABIC ">
+                        <w:r>
+                          <w:rPr>
+                            <w:noProof/>
+                          </w:rPr>
+                          <w:t>5</w:t>
+                        </w:r>
+                      </w:fldSimple>
                       <w:r>
                         <w:rPr>
                           <w:noProof/>
@@ -10861,27 +10731,14 @@
                             <w:r>
                               <w:t xml:space="preserve">Obrázok </w:t>
                             </w:r>
-                            <w:r>
-                              <w:fldChar w:fldCharType="begin"/>
-                            </w:r>
-                            <w:r>
-                              <w:instrText xml:space="preserve"> SEQ Obrázok \* ARABIC </w:instrText>
-                            </w:r>
-                            <w:r>
-                              <w:fldChar w:fldCharType="separate"/>
-                            </w:r>
-                            <w:r>
-                              <w:rPr>
-                                <w:noProof/>
-                              </w:rPr>
-                              <w:t>6</w:t>
-                            </w:r>
-                            <w:r>
-                              <w:rPr>
-                                <w:noProof/>
-                              </w:rPr>
-                              <w:fldChar w:fldCharType="end"/>
-                            </w:r>
+                            <w:fldSimple w:instr=" SEQ Obrázok \* ARABIC ">
+                              <w:r>
+                                <w:rPr>
+                                  <w:noProof/>
+                                </w:rPr>
+                                <w:t>6</w:t>
+                              </w:r>
+                            </w:fldSimple>
                             <w:r>
                               <w:t xml:space="preserve"> Model </w:t>
                             </w:r>
@@ -10962,27 +10819,14 @@
                       <w:r>
                         <w:t xml:space="preserve">Obrázok </w:t>
                       </w:r>
-                      <w:r>
-                        <w:fldChar w:fldCharType="begin"/>
-                      </w:r>
-                      <w:r>
-                        <w:instrText xml:space="preserve"> SEQ Obrázok \* ARABIC </w:instrText>
-                      </w:r>
-                      <w:r>
-                        <w:fldChar w:fldCharType="separate"/>
-                      </w:r>
-                      <w:r>
-                        <w:rPr>
-                          <w:noProof/>
-                        </w:rPr>
-                        <w:t>6</w:t>
-                      </w:r>
-                      <w:r>
-                        <w:rPr>
-                          <w:noProof/>
-                        </w:rPr>
-                        <w:fldChar w:fldCharType="end"/>
-                      </w:r>
+                      <w:fldSimple w:instr=" SEQ Obrázok \* ARABIC ">
+                        <w:r>
+                          <w:rPr>
+                            <w:noProof/>
+                          </w:rPr>
+                          <w:t>6</w:t>
+                        </w:r>
+                      </w:fldSimple>
                       <w:r>
                         <w:t xml:space="preserve"> Model </w:t>
                       </w:r>
@@ -11355,27 +11199,14 @@
                             <w:r>
                               <w:t xml:space="preserve">Obrázok </w:t>
                             </w:r>
-                            <w:r>
-                              <w:fldChar w:fldCharType="begin"/>
-                            </w:r>
-                            <w:r>
-                              <w:instrText xml:space="preserve"> SEQ Obrázok \* ARABIC </w:instrText>
-                            </w:r>
-                            <w:r>
-                              <w:fldChar w:fldCharType="separate"/>
-                            </w:r>
-                            <w:r>
-                              <w:rPr>
-                                <w:noProof/>
-                              </w:rPr>
-                              <w:t>7</w:t>
-                            </w:r>
-                            <w:r>
-                              <w:rPr>
-                                <w:noProof/>
-                              </w:rPr>
-                              <w:fldChar w:fldCharType="end"/>
-                            </w:r>
+                            <w:fldSimple w:instr=" SEQ Obrázok \* ARABIC ">
+                              <w:r>
+                                <w:rPr>
+                                  <w:noProof/>
+                                </w:rPr>
+                                <w:t>7</w:t>
+                              </w:r>
+                            </w:fldSimple>
                             <w:r>
                               <w:rPr>
                                 <w:noProof/>
@@ -11470,27 +11301,14 @@
                       <w:r>
                         <w:t xml:space="preserve">Obrázok </w:t>
                       </w:r>
-                      <w:r>
-                        <w:fldChar w:fldCharType="begin"/>
-                      </w:r>
-                      <w:r>
-                        <w:instrText xml:space="preserve"> SEQ Obrázok \* ARABIC </w:instrText>
-                      </w:r>
-                      <w:r>
-                        <w:fldChar w:fldCharType="separate"/>
-                      </w:r>
-                      <w:r>
-                        <w:rPr>
-                          <w:noProof/>
-                        </w:rPr>
-                        <w:t>7</w:t>
-                      </w:r>
-                      <w:r>
-                        <w:rPr>
-                          <w:noProof/>
-                        </w:rPr>
-                        <w:fldChar w:fldCharType="end"/>
-                      </w:r>
+                      <w:fldSimple w:instr=" SEQ Obrázok \* ARABIC ">
+                        <w:r>
+                          <w:rPr>
+                            <w:noProof/>
+                          </w:rPr>
+                          <w:t>7</w:t>
+                        </w:r>
+                      </w:fldSimple>
                       <w:r>
                         <w:rPr>
                           <w:noProof/>
@@ -12004,27 +11822,14 @@
                             <w:r>
                               <w:t xml:space="preserve">Obrázok </w:t>
                             </w:r>
-                            <w:r>
-                              <w:fldChar w:fldCharType="begin"/>
-                            </w:r>
-                            <w:r>
-                              <w:instrText xml:space="preserve"> SEQ Obrázok \* ARABIC </w:instrText>
-                            </w:r>
-                            <w:r>
-                              <w:fldChar w:fldCharType="separate"/>
-                            </w:r>
-                            <w:r>
-                              <w:rPr>
-                                <w:noProof/>
-                              </w:rPr>
-                              <w:t>8</w:t>
-                            </w:r>
-                            <w:r>
-                              <w:rPr>
-                                <w:noProof/>
-                              </w:rPr>
-                              <w:fldChar w:fldCharType="end"/>
-                            </w:r>
+                            <w:fldSimple w:instr=" SEQ Obrázok \* ARABIC ">
+                              <w:r>
+                                <w:rPr>
+                                  <w:noProof/>
+                                </w:rPr>
+                                <w:t>8</w:t>
+                              </w:r>
+                            </w:fldSimple>
                             <w:r>
                               <w:t xml:space="preserve"> </w:t>
                             </w:r>
@@ -12101,27 +11906,14 @@
                       <w:r>
                         <w:t xml:space="preserve">Obrázok </w:t>
                       </w:r>
-                      <w:r>
-                        <w:fldChar w:fldCharType="begin"/>
-                      </w:r>
-                      <w:r>
-                        <w:instrText xml:space="preserve"> SEQ Obrázok \* ARABIC </w:instrText>
-                      </w:r>
-                      <w:r>
-                        <w:fldChar w:fldCharType="separate"/>
-                      </w:r>
-                      <w:r>
-                        <w:rPr>
-                          <w:noProof/>
-                        </w:rPr>
-                        <w:t>8</w:t>
-                      </w:r>
-                      <w:r>
-                        <w:rPr>
-                          <w:noProof/>
-                        </w:rPr>
-                        <w:fldChar w:fldCharType="end"/>
-                      </w:r>
+                      <w:fldSimple w:instr=" SEQ Obrázok \* ARABIC ">
+                        <w:r>
+                          <w:rPr>
+                            <w:noProof/>
+                          </w:rPr>
+                          <w:t>8</w:t>
+                        </w:r>
+                      </w:fldSimple>
                       <w:r>
                         <w:t xml:space="preserve"> </w:t>
                       </w:r>
@@ -12951,27 +12743,14 @@
                             <w:r>
                               <w:t xml:space="preserve">Obrázok </w:t>
                             </w:r>
-                            <w:r>
-                              <w:fldChar w:fldCharType="begin"/>
-                            </w:r>
-                            <w:r>
-                              <w:instrText xml:space="preserve"> SEQ Obrázok \* ARABIC </w:instrText>
-                            </w:r>
-                            <w:r>
-                              <w:fldChar w:fldCharType="separate"/>
-                            </w:r>
-                            <w:r>
-                              <w:rPr>
-                                <w:noProof/>
-                              </w:rPr>
-                              <w:t>9</w:t>
-                            </w:r>
-                            <w:r>
-                              <w:rPr>
-                                <w:noProof/>
-                              </w:rPr>
-                              <w:fldChar w:fldCharType="end"/>
-                            </w:r>
+                            <w:fldSimple w:instr=" SEQ Obrázok \* ARABIC ">
+                              <w:r>
+                                <w:rPr>
+                                  <w:noProof/>
+                                </w:rPr>
+                                <w:t>9</w:t>
+                              </w:r>
+                            </w:fldSimple>
                             <w:r>
                               <w:t>:</w:t>
                             </w:r>
@@ -13039,27 +12818,14 @@
                       <w:r>
                         <w:t xml:space="preserve">Obrázok </w:t>
                       </w:r>
-                      <w:r>
-                        <w:fldChar w:fldCharType="begin"/>
-                      </w:r>
-                      <w:r>
-                        <w:instrText xml:space="preserve"> SEQ Obrázok \* ARABIC </w:instrText>
-                      </w:r>
-                      <w:r>
-                        <w:fldChar w:fldCharType="separate"/>
-                      </w:r>
-                      <w:r>
-                        <w:rPr>
-                          <w:noProof/>
-                        </w:rPr>
-                        <w:t>9</w:t>
-                      </w:r>
-                      <w:r>
-                        <w:rPr>
-                          <w:noProof/>
-                        </w:rPr>
-                        <w:fldChar w:fldCharType="end"/>
-                      </w:r>
+                      <w:fldSimple w:instr=" SEQ Obrázok \* ARABIC ">
+                        <w:r>
+                          <w:rPr>
+                            <w:noProof/>
+                          </w:rPr>
+                          <w:t>9</w:t>
+                        </w:r>
+                      </w:fldSimple>
                       <w:r>
                         <w:t>:</w:t>
                       </w:r>
@@ -13391,27 +13157,14 @@
                             <w:r>
                               <w:t xml:space="preserve">Obrázok </w:t>
                             </w:r>
-                            <w:r>
-                              <w:fldChar w:fldCharType="begin"/>
-                            </w:r>
-                            <w:r>
-                              <w:instrText xml:space="preserve"> SEQ Obrázok \* ARABIC </w:instrText>
-                            </w:r>
-                            <w:r>
-                              <w:fldChar w:fldCharType="separate"/>
-                            </w:r>
-                            <w:r>
-                              <w:rPr>
-                                <w:noProof/>
-                              </w:rPr>
-                              <w:t>10</w:t>
-                            </w:r>
-                            <w:r>
-                              <w:rPr>
-                                <w:noProof/>
-                              </w:rPr>
-                              <w:fldChar w:fldCharType="end"/>
-                            </w:r>
+                            <w:fldSimple w:instr=" SEQ Obrázok \* ARABIC ">
+                              <w:r>
+                                <w:rPr>
+                                  <w:noProof/>
+                                </w:rPr>
+                                <w:t>10</w:t>
+                              </w:r>
+                            </w:fldSimple>
                             <w:r>
                               <w:t>:</w:t>
                             </w:r>
@@ -13464,27 +13217,14 @@
                       <w:r>
                         <w:t xml:space="preserve">Obrázok </w:t>
                       </w:r>
-                      <w:r>
-                        <w:fldChar w:fldCharType="begin"/>
-                      </w:r>
-                      <w:r>
-                        <w:instrText xml:space="preserve"> SEQ Obrázok \* ARABIC </w:instrText>
-                      </w:r>
-                      <w:r>
-                        <w:fldChar w:fldCharType="separate"/>
-                      </w:r>
-                      <w:r>
-                        <w:rPr>
-                          <w:noProof/>
-                        </w:rPr>
-                        <w:t>10</w:t>
-                      </w:r>
-                      <w:r>
-                        <w:rPr>
-                          <w:noProof/>
-                        </w:rPr>
-                        <w:fldChar w:fldCharType="end"/>
-                      </w:r>
+                      <w:fldSimple w:instr=" SEQ Obrázok \* ARABIC ">
+                        <w:r>
+                          <w:rPr>
+                            <w:noProof/>
+                          </w:rPr>
+                          <w:t>10</w:t>
+                        </w:r>
+                      </w:fldSimple>
                       <w:r>
                         <w:t>:</w:t>
                       </w:r>
@@ -13813,27 +13553,14 @@
                             <w:r>
                               <w:t xml:space="preserve">Obrázok </w:t>
                             </w:r>
-                            <w:r>
-                              <w:fldChar w:fldCharType="begin"/>
-                            </w:r>
-                            <w:r>
-                              <w:instrText xml:space="preserve"> SEQ Obrázok \* ARABIC </w:instrText>
-                            </w:r>
-                            <w:r>
-                              <w:fldChar w:fldCharType="separate"/>
-                            </w:r>
-                            <w:r>
-                              <w:rPr>
-                                <w:noProof/>
-                              </w:rPr>
-                              <w:t>11</w:t>
-                            </w:r>
-                            <w:r>
-                              <w:rPr>
-                                <w:noProof/>
-                              </w:rPr>
-                              <w:fldChar w:fldCharType="end"/>
-                            </w:r>
+                            <w:fldSimple w:instr=" SEQ Obrázok \* ARABIC ">
+                              <w:r>
+                                <w:rPr>
+                                  <w:noProof/>
+                                </w:rPr>
+                                <w:t>11</w:t>
+                              </w:r>
+                            </w:fldSimple>
                             <w:r>
                               <w:t>:</w:t>
                             </w:r>
@@ -13919,27 +13646,14 @@
                       <w:r>
                         <w:t xml:space="preserve">Obrázok </w:t>
                       </w:r>
-                      <w:r>
-                        <w:fldChar w:fldCharType="begin"/>
-                      </w:r>
-                      <w:r>
-                        <w:instrText xml:space="preserve"> SEQ Obrázok \* ARABIC </w:instrText>
-                      </w:r>
-                      <w:r>
-                        <w:fldChar w:fldCharType="separate"/>
-                      </w:r>
-                      <w:r>
-                        <w:rPr>
-                          <w:noProof/>
-                        </w:rPr>
-                        <w:t>11</w:t>
-                      </w:r>
-                      <w:r>
-                        <w:rPr>
-                          <w:noProof/>
-                        </w:rPr>
-                        <w:fldChar w:fldCharType="end"/>
-                      </w:r>
+                      <w:fldSimple w:instr=" SEQ Obrázok \* ARABIC ">
+                        <w:r>
+                          <w:rPr>
+                            <w:noProof/>
+                          </w:rPr>
+                          <w:t>11</w:t>
+                        </w:r>
+                      </w:fldSimple>
                       <w:r>
                         <w:t>:</w:t>
                       </w:r>
@@ -14216,27 +13930,14 @@
       <w:r>
         <w:t xml:space="preserve">Obrázok </w:t>
       </w:r>
-      <w:r>
-        <w:fldChar w:fldCharType="begin"/>
-      </w:r>
-      <w:r>
-        <w:instrText xml:space="preserve"> SEQ Obrázok \* ARABIC </w:instrText>
-      </w:r>
-      <w:r>
-        <w:fldChar w:fldCharType="separate"/>
-      </w:r>
-      <w:r>
-        <w:rPr>
-          <w:noProof/>
-        </w:rPr>
-        <w:t>12</w:t>
-      </w:r>
-      <w:r>
-        <w:rPr>
-          <w:noProof/>
-        </w:rPr>
-        <w:fldChar w:fldCharType="end"/>
-      </w:r>
+      <w:fldSimple w:instr=" SEQ Obrázok \* ARABIC ">
+        <w:r>
+          <w:rPr>
+            <w:noProof/>
+          </w:rPr>
+          <w:t>12</w:t>
+        </w:r>
+      </w:fldSimple>
       <w:r>
         <w:rPr>
           <w:noProof/>
@@ -14370,7 +14071,13 @@
         <w:pStyle w:val="Zakladny"/>
       </w:pPr>
       <w:r>
-        <w:t>Model neurónovej siete sme trénovali na základe:</w:t>
+        <w:t xml:space="preserve">Model </w:t>
+      </w:r>
+      <w:r>
+        <w:t>strojového učenia</w:t>
+      </w:r>
+      <w:r>
+        <w:t xml:space="preserve"> sme trénovali na základe:</w:t>
       </w:r>
     </w:p>
     <w:p>
@@ -14439,7 +14146,13 @@
         <w:pStyle w:val="Zakladny"/>
       </w:pPr>
       <w:r>
-        <w:t xml:space="preserve">Predpoveď a trénovanie modelu neurónovej siete sa uskutočnilo na dátach zozbieraných z </w:t>
+        <w:t xml:space="preserve">Predpoveď a trénovanie modelu </w:t>
+      </w:r>
+      <w:r>
+        <w:t>strojového učenia</w:t>
+      </w:r>
+      <w:r>
+        <w:t xml:space="preserve"> sa uskutočnilo na dátach zozbieraných z </w:t>
       </w:r>
       <w:proofErr w:type="spellStart"/>
       <w:r>
@@ -14555,27 +14268,14 @@
                             <w:r>
                               <w:t xml:space="preserve">Obrázok </w:t>
                             </w:r>
-                            <w:r>
-                              <w:fldChar w:fldCharType="begin"/>
-                            </w:r>
-                            <w:r>
-                              <w:instrText xml:space="preserve"> SEQ Obrázok \* ARABIC </w:instrText>
-                            </w:r>
-                            <w:r>
-                              <w:fldChar w:fldCharType="separate"/>
-                            </w:r>
-                            <w:r>
-                              <w:rPr>
-                                <w:noProof/>
-                              </w:rPr>
-                              <w:t>13</w:t>
-                            </w:r>
-                            <w:r>
-                              <w:rPr>
-                                <w:noProof/>
-                              </w:rPr>
-                              <w:fldChar w:fldCharType="end"/>
-                            </w:r>
+                            <w:fldSimple w:instr=" SEQ Obrázok \* ARABIC ">
+                              <w:r>
+                                <w:rPr>
+                                  <w:noProof/>
+                                </w:rPr>
+                                <w:t>13</w:t>
+                              </w:r>
+                            </w:fldSimple>
                             <w:r>
                               <w:t xml:space="preserve"> </w:t>
                             </w:r>
@@ -14627,27 +14327,14 @@
                       <w:r>
                         <w:t xml:space="preserve">Obrázok </w:t>
                       </w:r>
-                      <w:r>
-                        <w:fldChar w:fldCharType="begin"/>
-                      </w:r>
-                      <w:r>
-                        <w:instrText xml:space="preserve"> SEQ Obrázok \* ARABIC </w:instrText>
-                      </w:r>
-                      <w:r>
-                        <w:fldChar w:fldCharType="separate"/>
-                      </w:r>
-                      <w:r>
-                        <w:rPr>
-                          <w:noProof/>
-                        </w:rPr>
-                        <w:t>13</w:t>
-                      </w:r>
-                      <w:r>
-                        <w:rPr>
-                          <w:noProof/>
-                        </w:rPr>
-                        <w:fldChar w:fldCharType="end"/>
-                      </w:r>
+                      <w:fldSimple w:instr=" SEQ Obrázok \* ARABIC ">
+                        <w:r>
+                          <w:rPr>
+                            <w:noProof/>
+                          </w:rPr>
+                          <w:t>13</w:t>
+                        </w:r>
+                      </w:fldSimple>
                       <w:r>
                         <w:t xml:space="preserve"> </w:t>
                       </w:r>
@@ -14945,27 +14632,14 @@
                             <w:r>
                               <w:t xml:space="preserve">Obrázok </w:t>
                             </w:r>
-                            <w:r>
-                              <w:fldChar w:fldCharType="begin"/>
-                            </w:r>
-                            <w:r>
-                              <w:instrText xml:space="preserve"> SEQ Obrázok \* ARABIC </w:instrText>
-                            </w:r>
-                            <w:r>
-                              <w:fldChar w:fldCharType="separate"/>
-                            </w:r>
-                            <w:r>
-                              <w:rPr>
-                                <w:noProof/>
-                              </w:rPr>
-                              <w:t>14</w:t>
-                            </w:r>
-                            <w:r>
-                              <w:rPr>
-                                <w:noProof/>
-                              </w:rPr>
-                              <w:fldChar w:fldCharType="end"/>
-                            </w:r>
+                            <w:fldSimple w:instr=" SEQ Obrázok \* ARABIC ">
+                              <w:r>
+                                <w:rPr>
+                                  <w:noProof/>
+                                </w:rPr>
+                                <w:t>14</w:t>
+                              </w:r>
+                            </w:fldSimple>
                             <w:r>
                               <w:t xml:space="preserve"> </w:t>
                             </w:r>
@@ -15011,27 +14685,14 @@
                       <w:r>
                         <w:t xml:space="preserve">Obrázok </w:t>
                       </w:r>
-                      <w:r>
-                        <w:fldChar w:fldCharType="begin"/>
-                      </w:r>
-                      <w:r>
-                        <w:instrText xml:space="preserve"> SEQ Obrázok \* ARABIC </w:instrText>
-                      </w:r>
-                      <w:r>
-                        <w:fldChar w:fldCharType="separate"/>
-                      </w:r>
-                      <w:r>
-                        <w:rPr>
-                          <w:noProof/>
-                        </w:rPr>
-                        <w:t>14</w:t>
-                      </w:r>
-                      <w:r>
-                        <w:rPr>
-                          <w:noProof/>
-                        </w:rPr>
-                        <w:fldChar w:fldCharType="end"/>
-                      </w:r>
+                      <w:fldSimple w:instr=" SEQ Obrázok \* ARABIC ">
+                        <w:r>
+                          <w:rPr>
+                            <w:noProof/>
+                          </w:rPr>
+                          <w:t>14</w:t>
+                        </w:r>
+                      </w:fldSimple>
                       <w:r>
                         <w:t xml:space="preserve"> </w:t>
                       </w:r>
@@ -15259,27 +14920,14 @@
                             <w:r>
                               <w:t xml:space="preserve">Obrázok </w:t>
                             </w:r>
-                            <w:r>
-                              <w:fldChar w:fldCharType="begin"/>
-                            </w:r>
-                            <w:r>
-                              <w:instrText xml:space="preserve"> SEQ Obrázok \* ARABIC </w:instrText>
-                            </w:r>
-                            <w:r>
-                              <w:fldChar w:fldCharType="separate"/>
-                            </w:r>
-                            <w:r>
-                              <w:rPr>
-                                <w:noProof/>
-                              </w:rPr>
-                              <w:t>15</w:t>
-                            </w:r>
-                            <w:r>
-                              <w:rPr>
-                                <w:noProof/>
-                              </w:rPr>
-                              <w:fldChar w:fldCharType="end"/>
-                            </w:r>
+                            <w:fldSimple w:instr=" SEQ Obrázok \* ARABIC ">
+                              <w:r>
+                                <w:rPr>
+                                  <w:noProof/>
+                                </w:rPr>
+                                <w:t>15</w:t>
+                              </w:r>
+                            </w:fldSimple>
                             <w:r>
                               <w:t xml:space="preserve"> Graf predikcie úmrtí z </w:t>
                             </w:r>
@@ -15328,27 +14976,14 @@
                       <w:r>
                         <w:t xml:space="preserve">Obrázok </w:t>
                       </w:r>
-                      <w:r>
-                        <w:fldChar w:fldCharType="begin"/>
-                      </w:r>
-                      <w:r>
-                        <w:instrText xml:space="preserve"> SEQ Obrázok \* ARABIC </w:instrText>
-                      </w:r>
-                      <w:r>
-                        <w:fldChar w:fldCharType="separate"/>
-                      </w:r>
-                      <w:r>
-                        <w:rPr>
-                          <w:noProof/>
-                        </w:rPr>
-                        <w:t>15</w:t>
-                      </w:r>
-                      <w:r>
-                        <w:rPr>
-                          <w:noProof/>
-                        </w:rPr>
-                        <w:fldChar w:fldCharType="end"/>
-                      </w:r>
+                      <w:fldSimple w:instr=" SEQ Obrázok \* ARABIC ">
+                        <w:r>
+                          <w:rPr>
+                            <w:noProof/>
+                          </w:rPr>
+                          <w:t>15</w:t>
+                        </w:r>
+                      </w:fldSimple>
                       <w:r>
                         <w:t xml:space="preserve"> Graf predikcie úmrtí z </w:t>
                       </w:r>
@@ -15580,27 +15215,14 @@
                             <w:r>
                               <w:t xml:space="preserve">Obrázok </w:t>
                             </w:r>
-                            <w:r>
-                              <w:fldChar w:fldCharType="begin"/>
-                            </w:r>
-                            <w:r>
-                              <w:instrText xml:space="preserve"> SEQ Obrázok \* ARABIC </w:instrText>
-                            </w:r>
-                            <w:r>
-                              <w:fldChar w:fldCharType="separate"/>
-                            </w:r>
-                            <w:r>
-                              <w:rPr>
-                                <w:noProof/>
-                              </w:rPr>
-                              <w:t>16</w:t>
-                            </w:r>
-                            <w:r>
-                              <w:rPr>
-                                <w:noProof/>
-                              </w:rPr>
-                              <w:fldChar w:fldCharType="end"/>
-                            </w:r>
+                            <w:fldSimple w:instr=" SEQ Obrázok \* ARABIC ">
+                              <w:r>
+                                <w:rPr>
+                                  <w:noProof/>
+                                </w:rPr>
+                                <w:t>16</w:t>
+                              </w:r>
+                            </w:fldSimple>
                             <w:r>
                               <w:t xml:space="preserve"> Graf predikcie kompletne zaočkovaných</w:t>
                             </w:r>
@@ -15643,27 +15265,14 @@
                       <w:r>
                         <w:t xml:space="preserve">Obrázok </w:t>
                       </w:r>
-                      <w:r>
-                        <w:fldChar w:fldCharType="begin"/>
-                      </w:r>
-                      <w:r>
-                        <w:instrText xml:space="preserve"> SEQ Obrázok \* ARABIC </w:instrText>
-                      </w:r>
-                      <w:r>
-                        <w:fldChar w:fldCharType="separate"/>
-                      </w:r>
-                      <w:r>
-                        <w:rPr>
-                          <w:noProof/>
-                        </w:rPr>
-                        <w:t>16</w:t>
-                      </w:r>
-                      <w:r>
-                        <w:rPr>
-                          <w:noProof/>
-                        </w:rPr>
-                        <w:fldChar w:fldCharType="end"/>
-                      </w:r>
+                      <w:fldSimple w:instr=" SEQ Obrázok \* ARABIC ">
+                        <w:r>
+                          <w:rPr>
+                            <w:noProof/>
+                          </w:rPr>
+                          <w:t>16</w:t>
+                        </w:r>
+                      </w:fldSimple>
                       <w:r>
                         <w:t xml:space="preserve"> Graf predikcie kompletne zaočkovaných</w:t>
                       </w:r>
@@ -16042,27 +15651,14 @@
       <w:r>
         <w:t xml:space="preserve">Obrázok </w:t>
       </w:r>
-      <w:r>
-        <w:fldChar w:fldCharType="begin"/>
-      </w:r>
-      <w:r>
-        <w:instrText xml:space="preserve"> SEQ Obrázok \* ARABIC </w:instrText>
-      </w:r>
-      <w:r>
-        <w:fldChar w:fldCharType="separate"/>
-      </w:r>
-      <w:r>
-        <w:rPr>
-          <w:noProof/>
-        </w:rPr>
-        <w:t>17</w:t>
-      </w:r>
-      <w:r>
-        <w:rPr>
-          <w:noProof/>
-        </w:rPr>
-        <w:fldChar w:fldCharType="end"/>
-      </w:r>
+      <w:fldSimple w:instr=" SEQ Obrázok \* ARABIC ">
+        <w:r>
+          <w:rPr>
+            <w:noProof/>
+          </w:rPr>
+          <w:t>17</w:t>
+        </w:r>
+      </w:fldSimple>
       <w:r>
         <w:t xml:space="preserve"> Graf celkových hospitalizácií</w:t>
       </w:r>
@@ -16219,27 +15815,14 @@
                             <w:r>
                               <w:t xml:space="preserve">Obrázok </w:t>
                             </w:r>
-                            <w:r>
-                              <w:fldChar w:fldCharType="begin"/>
-                            </w:r>
-                            <w:r>
-                              <w:instrText xml:space="preserve"> SEQ Obrázok \* ARABIC </w:instrText>
-                            </w:r>
-                            <w:r>
-                              <w:fldChar w:fldCharType="separate"/>
-                            </w:r>
-                            <w:r>
-                              <w:rPr>
-                                <w:noProof/>
-                              </w:rPr>
-                              <w:t>18</w:t>
-                            </w:r>
-                            <w:r>
-                              <w:rPr>
-                                <w:noProof/>
-                              </w:rPr>
-                              <w:fldChar w:fldCharType="end"/>
-                            </w:r>
+                            <w:fldSimple w:instr=" SEQ Obrázok \* ARABIC ">
+                              <w:r>
+                                <w:rPr>
+                                  <w:noProof/>
+                                </w:rPr>
+                                <w:t>18</w:t>
+                              </w:r>
+                            </w:fldSimple>
                             <w:r>
                               <w:t xml:space="preserve"> Graf </w:t>
                             </w:r>
@@ -16286,27 +15869,14 @@
                       <w:r>
                         <w:t xml:space="preserve">Obrázok </w:t>
                       </w:r>
-                      <w:r>
-                        <w:fldChar w:fldCharType="begin"/>
-                      </w:r>
-                      <w:r>
-                        <w:instrText xml:space="preserve"> SEQ Obrázok \* ARABIC </w:instrText>
-                      </w:r>
-                      <w:r>
-                        <w:fldChar w:fldCharType="separate"/>
-                      </w:r>
-                      <w:r>
-                        <w:rPr>
-                          <w:noProof/>
-                        </w:rPr>
-                        <w:t>18</w:t>
-                      </w:r>
-                      <w:r>
-                        <w:rPr>
-                          <w:noProof/>
-                        </w:rPr>
-                        <w:fldChar w:fldCharType="end"/>
-                      </w:r>
+                      <w:fldSimple w:instr=" SEQ Obrázok \* ARABIC ">
+                        <w:r>
+                          <w:rPr>
+                            <w:noProof/>
+                          </w:rPr>
+                          <w:t>18</w:t>
+                        </w:r>
+                      </w:fldSimple>
                       <w:r>
                         <w:t xml:space="preserve"> Graf </w:t>
                       </w:r>
@@ -16847,27 +16417,14 @@
       <w:r>
         <w:t xml:space="preserve">Tabuľka </w:t>
       </w:r>
-      <w:r>
-        <w:fldChar w:fldCharType="begin"/>
-      </w:r>
-      <w:r>
-        <w:instrText xml:space="preserve"> SEQ Tabuľka \* ARABIC </w:instrText>
-      </w:r>
-      <w:r>
-        <w:fldChar w:fldCharType="separate"/>
-      </w:r>
-      <w:r>
-        <w:rPr>
-          <w:noProof/>
-        </w:rPr>
-        <w:t>1</w:t>
-      </w:r>
-      <w:r>
-        <w:rPr>
-          <w:noProof/>
-        </w:rPr>
-        <w:fldChar w:fldCharType="end"/>
-      </w:r>
+      <w:fldSimple w:instr=" SEQ Tabuľka \* ARABIC ">
+        <w:r>
+          <w:rPr>
+            <w:noProof/>
+          </w:rPr>
+          <w:t>1</w:t>
+        </w:r>
+      </w:fldSimple>
       <w:r>
         <w:t xml:space="preserve"> </w:t>
       </w:r>
@@ -17597,27 +17154,14 @@
       <w:r>
         <w:t xml:space="preserve">Obrázok </w:t>
       </w:r>
-      <w:r>
-        <w:fldChar w:fldCharType="begin"/>
-      </w:r>
-      <w:r>
-        <w:instrText xml:space="preserve"> SEQ Obrázok \* ARABIC </w:instrText>
-      </w:r>
-      <w:r>
-        <w:fldChar w:fldCharType="separate"/>
-      </w:r>
-      <w:r>
-        <w:rPr>
-          <w:noProof/>
-        </w:rPr>
-        <w:t>19</w:t>
-      </w:r>
-      <w:r>
-        <w:rPr>
-          <w:noProof/>
-        </w:rPr>
-        <w:fldChar w:fldCharType="end"/>
-      </w:r>
+      <w:fldSimple w:instr=" SEQ Obrázok \* ARABIC ">
+        <w:r>
+          <w:rPr>
+            <w:noProof/>
+          </w:rPr>
+          <w:t>19</w:t>
+        </w:r>
+      </w:fldSimple>
       <w:r>
         <w:t xml:space="preserve"> Predikcia hospitalizácií z (PCR, PCR%, Ag, Ag%)</w:t>
       </w:r>
@@ -17697,27 +17241,14 @@
       <w:r>
         <w:t xml:space="preserve">Obrázok </w:t>
       </w:r>
-      <w:r>
-        <w:fldChar w:fldCharType="begin"/>
-      </w:r>
-      <w:r>
-        <w:instrText xml:space="preserve"> SEQ Obrázok \* ARABIC </w:instrText>
-      </w:r>
-      <w:r>
-        <w:fldChar w:fldCharType="separate"/>
-      </w:r>
-      <w:r>
-        <w:rPr>
-          <w:noProof/>
-        </w:rPr>
-        <w:t>20</w:t>
-      </w:r>
-      <w:r>
-        <w:rPr>
-          <w:noProof/>
-        </w:rPr>
-        <w:fldChar w:fldCharType="end"/>
-      </w:r>
+      <w:fldSimple w:instr=" SEQ Obrázok \* ARABIC ">
+        <w:r>
+          <w:rPr>
+            <w:noProof/>
+          </w:rPr>
+          <w:t>20</w:t>
+        </w:r>
+      </w:fldSimple>
       <w:bookmarkEnd w:id="126"/>
       <w:r>
         <w:t xml:space="preserve"> Predikcia hospitalizácií z (PCR%, Ag%)</w:t>
@@ -17793,27 +17324,14 @@
       <w:r>
         <w:t xml:space="preserve">Obrázok </w:t>
       </w:r>
-      <w:r>
-        <w:fldChar w:fldCharType="begin"/>
-      </w:r>
-      <w:r>
-        <w:instrText xml:space="preserve"> SEQ Obrázok \* ARABIC </w:instrText>
-      </w:r>
-      <w:r>
-        <w:fldChar w:fldCharType="separate"/>
-      </w:r>
-      <w:r>
-        <w:rPr>
-          <w:noProof/>
-        </w:rPr>
-        <w:t>21</w:t>
-      </w:r>
-      <w:r>
-        <w:rPr>
-          <w:noProof/>
-        </w:rPr>
-        <w:fldChar w:fldCharType="end"/>
-      </w:r>
+      <w:fldSimple w:instr=" SEQ Obrázok \* ARABIC ">
+        <w:r>
+          <w:rPr>
+            <w:noProof/>
+          </w:rPr>
+          <w:t>21</w:t>
+        </w:r>
+      </w:fldSimple>
       <w:r>
         <w:t xml:space="preserve"> Predikcia hospitalizácií z (PCR, Ag)</w:t>
       </w:r>
@@ -17886,27 +17404,14 @@
       <w:r>
         <w:t xml:space="preserve">Obrázok </w:t>
       </w:r>
-      <w:r>
-        <w:fldChar w:fldCharType="begin"/>
-      </w:r>
-      <w:r>
-        <w:instrText xml:space="preserve"> SEQ Obrázok \* ARABIC </w:instrText>
-      </w:r>
-      <w:r>
-        <w:fldChar w:fldCharType="separate"/>
-      </w:r>
-      <w:r>
-        <w:rPr>
-          <w:noProof/>
-        </w:rPr>
-        <w:t>22</w:t>
-      </w:r>
-      <w:r>
-        <w:rPr>
-          <w:noProof/>
-        </w:rPr>
-        <w:fldChar w:fldCharType="end"/>
-      </w:r>
+      <w:fldSimple w:instr=" SEQ Obrázok \* ARABIC ">
+        <w:r>
+          <w:rPr>
+            <w:noProof/>
+          </w:rPr>
+          <w:t>22</w:t>
+        </w:r>
+      </w:fldSimple>
       <w:r>
         <w:t xml:space="preserve"> Predikcia hospitalizácií z (kumulatívny testy, kumulatívny testy %)</w:t>
       </w:r>
@@ -18249,27 +17754,14 @@
       <w:r>
         <w:t xml:space="preserve">Tabuľka </w:t>
       </w:r>
-      <w:r>
-        <w:fldChar w:fldCharType="begin"/>
-      </w:r>
-      <w:r>
-        <w:instrText xml:space="preserve"> SEQ Tabuľka \* ARABIC </w:instrText>
-      </w:r>
-      <w:r>
-        <w:fldChar w:fldCharType="separate"/>
-      </w:r>
-      <w:r>
-        <w:rPr>
-          <w:noProof/>
-        </w:rPr>
-        <w:t>2</w:t>
-      </w:r>
-      <w:r>
-        <w:rPr>
-          <w:noProof/>
-        </w:rPr>
-        <w:fldChar w:fldCharType="end"/>
-      </w:r>
+      <w:fldSimple w:instr=" SEQ Tabuľka \* ARABIC ">
+        <w:r>
+          <w:rPr>
+            <w:noProof/>
+          </w:rPr>
+          <w:t>2</w:t>
+        </w:r>
+      </w:fldSimple>
       <w:r>
         <w:t xml:space="preserve"> </w:t>
       </w:r>
@@ -18556,27 +18048,14 @@
       <w:r>
         <w:t xml:space="preserve">Obrázok </w:t>
       </w:r>
-      <w:r>
-        <w:fldChar w:fldCharType="begin"/>
-      </w:r>
-      <w:r>
-        <w:instrText xml:space="preserve"> SEQ Obrázok \* ARABIC </w:instrText>
-      </w:r>
-      <w:r>
-        <w:fldChar w:fldCharType="separate"/>
-      </w:r>
-      <w:r>
-        <w:rPr>
-          <w:noProof/>
-        </w:rPr>
-        <w:t>23</w:t>
-      </w:r>
-      <w:r>
-        <w:rPr>
-          <w:noProof/>
-        </w:rPr>
-        <w:fldChar w:fldCharType="end"/>
-      </w:r>
+      <w:fldSimple w:instr=" SEQ Obrázok \* ARABIC ">
+        <w:r>
+          <w:rPr>
+            <w:noProof/>
+          </w:rPr>
+          <w:t>23</w:t>
+        </w:r>
+      </w:fldSimple>
       <w:r>
         <w:t xml:space="preserve"> Graf predikcie hospitalizácii z parametrov Ag, Ag%, PCR, PCR%</w:t>
       </w:r>
@@ -18643,27 +18122,14 @@
       <w:r>
         <w:t xml:space="preserve">Obrázok </w:t>
       </w:r>
-      <w:r>
-        <w:fldChar w:fldCharType="begin"/>
-      </w:r>
-      <w:r>
-        <w:instrText xml:space="preserve"> SEQ Obrázok \* ARABIC </w:instrText>
-      </w:r>
-      <w:r>
-        <w:fldChar w:fldCharType="separate"/>
-      </w:r>
-      <w:r>
-        <w:rPr>
-          <w:noProof/>
-        </w:rPr>
-        <w:t>24</w:t>
-      </w:r>
-      <w:r>
-        <w:rPr>
-          <w:noProof/>
-        </w:rPr>
-        <w:fldChar w:fldCharType="end"/>
-      </w:r>
+      <w:fldSimple w:instr=" SEQ Obrázok \* ARABIC ">
+        <w:r>
+          <w:rPr>
+            <w:noProof/>
+          </w:rPr>
+          <w:t>24</w:t>
+        </w:r>
+      </w:fldSimple>
       <w:r>
         <w:t xml:space="preserve"> Graf predikcie hospitalizácii z parametrov Ag%, PCR%</w:t>
       </w:r>
@@ -18730,27 +18196,14 @@
       <w:r>
         <w:t xml:space="preserve">Obrázok </w:t>
       </w:r>
-      <w:r>
-        <w:fldChar w:fldCharType="begin"/>
-      </w:r>
-      <w:r>
-        <w:instrText xml:space="preserve"> SEQ Obrázok \* ARABIC </w:instrText>
-      </w:r>
-      <w:r>
-        <w:fldChar w:fldCharType="separate"/>
-      </w:r>
-      <w:r>
-        <w:rPr>
-          <w:noProof/>
-        </w:rPr>
-        <w:t>25</w:t>
-      </w:r>
-      <w:r>
-        <w:rPr>
-          <w:noProof/>
-        </w:rPr>
-        <w:fldChar w:fldCharType="end"/>
-      </w:r>
+      <w:fldSimple w:instr=" SEQ Obrázok \* ARABIC ">
+        <w:r>
+          <w:rPr>
+            <w:noProof/>
+          </w:rPr>
+          <w:t>25</w:t>
+        </w:r>
+      </w:fldSimple>
       <w:r>
         <w:t xml:space="preserve"> Graf predikcie hospitalizácií z parametrov Ag, PCR</w:t>
       </w:r>
@@ -18817,27 +18270,14 @@
       <w:r>
         <w:t xml:space="preserve">Obrázok </w:t>
       </w:r>
-      <w:r>
-        <w:fldChar w:fldCharType="begin"/>
-      </w:r>
-      <w:r>
-        <w:instrText xml:space="preserve"> SEQ Obrázok \* ARABIC </w:instrText>
-      </w:r>
-      <w:r>
-        <w:fldChar w:fldCharType="separate"/>
-      </w:r>
-      <w:r>
-        <w:rPr>
-          <w:noProof/>
-        </w:rPr>
-        <w:t>26</w:t>
-      </w:r>
-      <w:r>
-        <w:rPr>
-          <w:noProof/>
-        </w:rPr>
-        <w:fldChar w:fldCharType="end"/>
-      </w:r>
+      <w:fldSimple w:instr=" SEQ Obrázok \* ARABIC ">
+        <w:r>
+          <w:rPr>
+            <w:noProof/>
+          </w:rPr>
+          <w:t>26</w:t>
+        </w:r>
+      </w:fldSimple>
       <w:r>
         <w:t xml:space="preserve"> Graf predikcie hospitalizácií z parametrov kumulatívne testy, kumulatívne testy%</w:t>
       </w:r>
@@ -19191,27 +18631,14 @@
       <w:r>
         <w:t xml:space="preserve">Tabuľka </w:t>
       </w:r>
-      <w:r>
-        <w:fldChar w:fldCharType="begin"/>
-      </w:r>
-      <w:r>
-        <w:instrText xml:space="preserve"> SEQ Tabuľka \* ARABIC </w:instrText>
-      </w:r>
-      <w:r>
-        <w:fldChar w:fldCharType="separate"/>
-      </w:r>
-      <w:r>
-        <w:rPr>
-          <w:noProof/>
-        </w:rPr>
-        <w:t>3</w:t>
-      </w:r>
-      <w:r>
-        <w:rPr>
-          <w:noProof/>
-        </w:rPr>
-        <w:fldChar w:fldCharType="end"/>
-      </w:r>
+      <w:fldSimple w:instr=" SEQ Tabuľka \* ARABIC ">
+        <w:r>
+          <w:rPr>
+            <w:noProof/>
+          </w:rPr>
+          <w:t>3</w:t>
+        </w:r>
+      </w:fldSimple>
       <w:r>
         <w:t xml:space="preserve"> </w:t>
       </w:r>
@@ -19260,19 +18687,16 @@
         <w:pStyle w:val="Zakladny"/>
       </w:pPr>
       <w:r>
-        <w:t xml:space="preserve">Na nasledujúcom obrázku vidíme porovnanie najlepších výsledkov z našich meraní. Ako najlepšie výsledky sme brali predikcie, pri ktorých vyšlo najmenšie RMSE. Červená krivka znázorňuje predikcie, pri ktorých bol model neurónovej siete trénovaný na dátach z dlhšieho časového intervalu a to od 01.09.2021 do 10.03.2022. Zelená krivka znázorňuje predikcie, pri ktorých bol model neurónovej siete trénovaný na dátach z kratšieho časového intervalu a to od </w:t>
-      </w:r>
-      <w:r>
-        <w:t xml:space="preserve">14.1.2022 </w:t>
-      </w:r>
-      <w:r>
-        <w:t>d</w:t>
-      </w:r>
-      <w:r>
-        <w:t>o 10.3.2022</w:t>
-      </w:r>
-      <w:r>
-        <w:t xml:space="preserve">. Modrá krivka znázorňuje reálne hodnoty. V </w:t>
+        <w:t xml:space="preserve">Na nasledujúcom obrázku vidíme porovnanie najlepších výsledkov z našich meraní. </w:t>
+      </w:r>
+      <w:r>
+        <w:t>Ako najlepšie výsledky boli brané predikcie s najmenším výsledným RMSE. Červená krivka znázorňuje predikcie, pri ktorých bol</w:t>
+      </w:r>
+      <w:r>
+        <w:t>i</w:t>
+      </w:r>
+      <w:r>
+        <w:t xml:space="preserve"> modely strojového učenia trénované na dátach z dlhšieho časového intervalu, od 01.09.2021 do 10.03.2022. Zelená krivka znázorňuje predikcie z kratšieho časového intervalu, od 14.1.2022 do 10.3.2022. Modrá krivka znázorňuje reálne hodnoty. V </w:t>
       </w:r>
       <w:proofErr w:type="spellStart"/>
       <w:r>
@@ -19280,11 +18704,19 @@
       </w:r>
       <w:proofErr w:type="spellEnd"/>
       <w:r>
-        <w:t xml:space="preserve"> dátach z dlhšieho časového intervalu sa nachádzajú vzorky z varianty delty aj </w:t>
+        <w:t xml:space="preserve"> dátach z dlhšieho časového intervalu sa nachádzajú vzorky z varianty delty aj z </w:t>
+      </w:r>
+      <w:proofErr w:type="spellStart"/>
+      <w:r>
+        <w:t>omikronu</w:t>
+      </w:r>
+      <w:proofErr w:type="spellEnd"/>
+      <w:r>
+        <w:t xml:space="preserve">, zatiaľ čo v dátach z kratšieho časového </w:t>
       </w:r>
       <w:r>
         <w:lastRenderedPageBreak/>
-        <w:t>z </w:t>
+        <w:t xml:space="preserve">intervalu začali prevažovať vzorky z varianty </w:t>
       </w:r>
       <w:proofErr w:type="spellStart"/>
       <w:r>
@@ -19292,27 +18724,7 @@
       </w:r>
       <w:proofErr w:type="spellEnd"/>
       <w:r>
-        <w:t xml:space="preserve">, zatiaľ čo v dátach z kratšieho časového intervalu začali prevažovať vzorky z varianty </w:t>
-      </w:r>
-      <w:proofErr w:type="spellStart"/>
-      <w:r>
-        <w:t>omikronu</w:t>
-      </w:r>
-      <w:proofErr w:type="spellEnd"/>
-      <w:r>
-        <w:t xml:space="preserve">. Predikované hodnoty sú pre dátumy od </w:t>
-      </w:r>
-      <w:r>
-        <w:t>11.3.</w:t>
-      </w:r>
-      <w:r>
-        <w:t xml:space="preserve">2022 do </w:t>
-      </w:r>
-      <w:r>
-        <w:t>20.3.2022</w:t>
-      </w:r>
-      <w:r>
-        <w:t>.</w:t>
+        <w:t>. Predikované hodnoty sú pre dátumy od 11.3.2022 do 20.3.2022.</w:t>
       </w:r>
     </w:p>
     <w:p>
@@ -19324,7 +18736,7 @@
           <w:noProof/>
         </w:rPr>
         <w:drawing>
-          <wp:inline distT="0" distB="0" distL="0" distR="0" wp14:anchorId="6A3BDEA5" wp14:editId="6B0341AE">
+          <wp:inline distT="0" distB="0" distL="0" distR="0" wp14:anchorId="6A3BDEA5" wp14:editId="229C30E6">
             <wp:extent cx="5567680" cy="1945640"/>
             <wp:effectExtent l="0" t="0" r="0" b="0"/>
             <wp:docPr id="11" name="Obrázok 11"/>
@@ -19382,27 +18794,14 @@
       <w:r>
         <w:t xml:space="preserve">Obrázok </w:t>
       </w:r>
-      <w:r>
-        <w:fldChar w:fldCharType="begin"/>
-      </w:r>
-      <w:r>
-        <w:instrText xml:space="preserve"> SEQ Obrázok \* ARABIC </w:instrText>
-      </w:r>
-      <w:r>
-        <w:fldChar w:fldCharType="separate"/>
-      </w:r>
-      <w:r>
-        <w:rPr>
-          <w:noProof/>
-        </w:rPr>
-        <w:t>27</w:t>
-      </w:r>
-      <w:r>
-        <w:rPr>
-          <w:noProof/>
-        </w:rPr>
-        <w:fldChar w:fldCharType="end"/>
-      </w:r>
+      <w:fldSimple w:instr=" SEQ Obrázok \* ARABIC ">
+        <w:r>
+          <w:rPr>
+            <w:noProof/>
+          </w:rPr>
+          <w:t>27</w:t>
+        </w:r>
+      </w:fldSimple>
       <w:r>
         <w:t xml:space="preserve"> Porovnanie najlepších výsledkov</w:t>
       </w:r>
@@ -19414,40 +18813,13 @@
       </w:pPr>
       <w:bookmarkStart w:id="140" w:name="_Toc102653972"/>
       <w:r>
-        <w:t xml:space="preserve">Z obrázku je možné vyčítať, že k reálnym hodnotám sme sa najviac priblížili pri predikciách z dlhšieho časového intervalu. Posledné dni predikcie sa červená krivka náhle priblíži k reálnym hodnotám, zatiaľ čo zelená krivka sa približuje pomaly. Pri predikcii z dlhého intervalu sú naše najlepšie výsledky z </w:t>
-      </w:r>
-      <w:r>
-        <w:t>parametrov Ag%, PCR%</w:t>
-      </w:r>
-      <w:r>
-        <w:t>. Z krátkeho intervalu sú to výsledky z parametrov Ag, PCR</w:t>
-      </w:r>
-      <w:r>
-        <w:t>. Posledná reálna hodnota je 2409, predikovaná z kratšieho intervalu je</w:t>
-      </w:r>
-      <w:r>
-        <w:rPr>
-          <w:lang w:val="en-US"/>
-        </w:rPr>
-        <w:t xml:space="preserve"> </w:t>
-      </w:r>
-      <w:r>
-        <w:t>248</w:t>
-      </w:r>
-      <w:r>
-        <w:t>8</w:t>
-      </w:r>
-      <w:r>
-        <w:t xml:space="preserve"> a z dlhšieho je</w:t>
-      </w:r>
-      <w:r>
-        <w:rPr>
-          <w:lang w:val="en-US"/>
-        </w:rPr>
-        <w:t xml:space="preserve"> </w:t>
-      </w:r>
-      <w:r>
-        <w:t xml:space="preserve">2425. Výsledný najlepší model pre obe predikcie je </w:t>
+        <w:t xml:space="preserve">Z obrázku je možné vyčítať, že </w:t>
+      </w:r>
+      <w:r>
+        <w:t>k</w:t>
+      </w:r>
+      <w:r>
+        <w:t xml:space="preserve"> reálnym hodnotám sme sa najviac priblížili pri predikciách z dlhšieho časového intervalu. Posledné dni predikcie sa červená krivka náhle priblíži k reálnym hodnotám, zatiaľ čo zelená krivka sa približuje pomaly. Pri predikcii z dlhého intervalu sú naše najlepšie výsledky z parametrov Ag%, PCR%. Z krátkeho intervalu sú to výsledky z parametrov Ag, PCR. Posledná reálna hodnota je 2409, predikovaná z kratšieho intervalu je 2488 a z dlhšieho je 2425. Výsledný najlepší model pre obe predikcie je </w:t>
       </w:r>
       <w:proofErr w:type="spellStart"/>
       <w:r>
@@ -19455,18 +18827,15 @@
       </w:r>
       <w:proofErr w:type="spellEnd"/>
       <w:r>
-        <w:t xml:space="preserve"> Ensemble. </w:t>
+        <w:t xml:space="preserve"> Ensemble.</w:t>
       </w:r>
     </w:p>
     <w:p>
       <w:pPr>
         <w:pStyle w:val="Zakladny"/>
-        <w:rPr>
-          <w:lang w:val="en-US"/>
-        </w:rPr>
-      </w:pPr>
-      <w:r>
-        <w:t>Najhoršie výsledky predikcií pre dáta z krátkeho intervalu sú pre parametre kumulatívne testy, kumulatívne testy%. Hodnota poslednej predikcie je 2494. Najhoršie výsledky predikcií pre dáta z dlhšieho intervalu sú pre parametre Ag, PCR. Hodnota poslednej predikcie je 2501. Ako vidíme, najhoršia predikcia z dlhšieho intervalu, je horšia ako najhoršia predikcia z kratšieho intervalu.</w:t>
+      </w:pPr>
+      <w:r>
+        <w:t>Najhoršie výsledky predikcií pre dáta z krátkeho intervalu sú pre parametre kumulatívne testy, kumulatívne testy% - ide o sumy pozitívnych testov . Hodnota poslednej predikcie je 2494. Najhoršie výsledky predikcií pre dáta z dlhšieho intervalu sú pre parametre Ag, PCR. Hodnota poslednej predikcie je 2501. Ako vidíme, najhoršia predikcia z dlhšieho intervalu, je horšia ako najhoršia predikcia z kratšieho intervalu.</w:t>
       </w:r>
     </w:p>
     <w:p>
@@ -19474,7 +18843,7 @@
         <w:pStyle w:val="Zakladny"/>
       </w:pPr>
       <w:r>
-        <w:t xml:space="preserve">Predikovať na dátach z dlhších časových intervalov má výhodu väčšieho množstva dát na ktorých sú modely trénované, čo ma za dôsledok presnejšie výsledky. Predikcie na dátach z kratších časových intervalov majú výhodu, že sa dokážeme zamerať na určité vlastnosti dát. V našom konkrétnom prípade kratšieho časového intervalu prevažuje vo vzorkách variant </w:t>
+        <w:t xml:space="preserve">Predikovať na dátach z dlhších časových intervalov má výhodu väčšieho množstva dát na ktorých sú modely trénované, čo ma za dôsledok presnejšie výsledky. Predikcie na dátach z kratších časových intervalov majú výhodu, že sa dokážeme zamerať na určité vlastnosti dát, v našom prípade ide o zameranie sa na variant </w:t>
       </w:r>
       <w:proofErr w:type="spellStart"/>
       <w:r>
@@ -19483,6 +18852,9 @@
       <w:proofErr w:type="spellEnd"/>
       <w:r>
         <w:t>.</w:t>
+      </w:r>
+      <w:r>
+        <w:br w:type="page"/>
       </w:r>
     </w:p>
     <w:p>
@@ -22465,7 +21837,13 @@
           <w:rPr>
             <w:noProof/>
           </w:rPr>
-          <w:t>II</w:t>
+          <w:t>I</w:t>
+        </w:r>
+        <w:r>
+          <w:rPr>
+            <w:noProof/>
+          </w:rPr>
+          <w:t>I</w:t>
         </w:r>
         <w:r>
           <w:rPr>
@@ -28240,6 +27618,7 @@
     <w:rsid w:val="009E048F"/>
     <w:rsid w:val="009E3E86"/>
     <w:rsid w:val="00A40D1D"/>
+    <w:rsid w:val="00A57B63"/>
     <w:rsid w:val="00AB2DB0"/>
     <w:rsid w:val="00AE6BBF"/>
     <w:rsid w:val="00AF391D"/>
@@ -29535,13 +28914,6 @@
 </file>
 
 <file path=customXml/item1.xml><?xml version="1.0" encoding="utf-8"?>
-<tns:customPropertyEditors xmlns:tns="http://schemas.microsoft.com/office/2006/customDocumentInformationPanel">
-  <tns:showOnOpen>false</tns:showOnOpen>
-  <tns:defaultPropertyEditorNamespace>Standard properties</tns:defaultPropertyEditorNamespace>
-</tns:customPropertyEditors>
-</file>
-
-<file path=customXml/item2.xml><?xml version="1.0" encoding="utf-8"?>
 <b:Sources xmlns:b="http://schemas.openxmlformats.org/officeDocument/2006/bibliography" xmlns="http://schemas.openxmlformats.org/officeDocument/2006/bibliography" SelectedStyle="\ISO690.XSL" StyleName="ISO 690 – první prvek a datum" Version="1987">
   <b:Source>
     <b:Tag>Nik21</b:Tag>
@@ -30183,18 +29555,25 @@
 </b:Sources>
 </file>
 
+<file path=customXml/item2.xml><?xml version="1.0" encoding="utf-8"?>
+<tns:customPropertyEditors xmlns:tns="http://schemas.microsoft.com/office/2006/customDocumentInformationPanel">
+  <tns:showOnOpen>false</tns:showOnOpen>
+  <tns:defaultPropertyEditorNamespace>Standard properties</tns:defaultPropertyEditorNamespace>
+</tns:customPropertyEditors>
+</file>
+
 <file path=customXml/itemProps1.xml><?xml version="1.0" encoding="utf-8"?>
+<ds:datastoreItem xmlns:ds="http://schemas.openxmlformats.org/officeDocument/2006/customXml" ds:itemID="{BD7FAD2D-3464-4C64-AE10-F00923430581}">
+  <ds:schemaRefs>
+    <ds:schemaRef ds:uri="http://schemas.openxmlformats.org/officeDocument/2006/bibliography"/>
+  </ds:schemaRefs>
+</ds:datastoreItem>
+</file>
+
+<file path=customXml/itemProps2.xml><?xml version="1.0" encoding="utf-8"?>
 <ds:datastoreItem xmlns:ds="http://schemas.openxmlformats.org/officeDocument/2006/customXml" ds:itemID="{75EDBFD0-BBAC-4566-9C67-CE4E0F2888F6}">
   <ds:schemaRefs>
     <ds:schemaRef ds:uri="http://schemas.microsoft.com/office/2006/customDocumentInformationPanel"/>
   </ds:schemaRefs>
 </ds:datastoreItem>
-</file>
-
-<file path=customXml/itemProps2.xml><?xml version="1.0" encoding="utf-8"?>
-<ds:datastoreItem xmlns:ds="http://schemas.openxmlformats.org/officeDocument/2006/customXml" ds:itemID="{BD7FAD2D-3464-4C64-AE10-F00923430581}">
-  <ds:schemaRefs>
-    <ds:schemaRef ds:uri="http://schemas.openxmlformats.org/officeDocument/2006/bibliography"/>
-  </ds:schemaRefs>
-</ds:datastoreItem>
 </file>
</xml_diff>